<commit_message>
Finishing touches on beautiful soup
</commit_message>
<xml_diff>
--- a/description.docx
+++ b/description.docx
@@ -343,23 +343,7 @@
           <w:sz w:val="24"/>
           <w:szCs w:val="24"/>
         </w:rPr>
-        <w:t xml:space="preserve">o perform simple data analysis on which tags attract more votes, </w:t>
-      </w:r>
-      <w:r>
-        <w:rPr>
-          <w:rFonts w:ascii="Calibri Light" w:hAnsi="Calibri Light" w:cs="Calibri Light"/>
-          <w:sz w:val="24"/>
-          <w:szCs w:val="24"/>
-        </w:rPr>
-        <w:t>answers,</w:t>
-      </w:r>
-      <w:r>
-        <w:rPr>
-          <w:rFonts w:ascii="Calibri Light" w:hAnsi="Calibri Light" w:cs="Calibri Light"/>
-          <w:sz w:val="24"/>
-          <w:szCs w:val="24"/>
-        </w:rPr>
-        <w:t xml:space="preserve"> and views within web-scrapping topic. In other words, which tags user should put asking a question about web-scrapping. </w:t>
+        <w:t xml:space="preserve">o perform simple data analysis on which tags attract more votes, answers, and views within web-scrapping topic. In other words, which tags user should put asking a question about web-scrapping. </w:t>
       </w:r>
     </w:p>
     <w:p>
@@ -417,15 +401,7 @@
           <w:sz w:val="24"/>
           <w:szCs w:val="24"/>
         </w:rPr>
-        <w:t>W</w:t>
-      </w:r>
-      <w:r>
-        <w:rPr>
-          <w:rFonts w:ascii="Calibri Light" w:hAnsi="Calibri Light" w:cs="Calibri Light"/>
-          <w:sz w:val="24"/>
-          <w:szCs w:val="24"/>
-        </w:rPr>
-        <w:t>e created 3 scrappers</w:t>
+        <w:t>We created 3 scrappers</w:t>
       </w:r>
       <w:r>
         <w:rPr>
@@ -1890,12 +1866,242 @@
     <w:p>
       <w:pPr>
         <w:pStyle w:val="Default"/>
+        <w:numPr>
+          <w:ilvl w:val="0"/>
+          <w:numId w:val="26"/>
+        </w:numPr>
         <w:spacing w:before="0" w:line="240" w:lineRule="auto"/>
         <w:rPr>
           <w:rFonts w:ascii="Calibri Light" w:eastAsia="Helvetica" w:hAnsi="Calibri Light" w:cs="Calibri Light"/>
           <w:color w:val="374151"/>
         </w:rPr>
       </w:pPr>
+      <w:r>
+        <w:rPr>
+          <w:rFonts w:ascii="Calibri Light" w:hAnsi="Calibri Light" w:cs="Calibri Light"/>
+          <w:b/>
+          <w:bCs/>
+          <w:color w:val="374151"/>
+          <w:lang w:val="en-US"/>
+        </w:rPr>
+        <w:t>Title:</w:t>
+      </w:r>
+      <w:r>
+        <w:rPr>
+          <w:rFonts w:ascii="Calibri Light" w:hAnsi="Calibri Light" w:cs="Calibri Light"/>
+          <w:color w:val="374151"/>
+          <w:lang w:val="en-US"/>
+        </w:rPr>
+        <w:t xml:space="preserve"> string</w:t>
+      </w:r>
+      <w:r>
+        <w:rPr>
+          <w:rFonts w:ascii="Calibri Light" w:hAnsi="Calibri Light" w:cs="Calibri Light"/>
+          <w:color w:val="374151"/>
+          <w:lang w:val="en-US"/>
+        </w:rPr>
+        <w:t xml:space="preserve"> containing title of a question</w:t>
+      </w:r>
+    </w:p>
+    <w:p>
+      <w:pPr>
+        <w:pStyle w:val="Default"/>
+        <w:numPr>
+          <w:ilvl w:val="0"/>
+          <w:numId w:val="26"/>
+        </w:numPr>
+        <w:spacing w:before="0" w:line="240" w:lineRule="auto"/>
+        <w:rPr>
+          <w:rFonts w:ascii="Calibri Light" w:eastAsia="Helvetica" w:hAnsi="Calibri Light" w:cs="Calibri Light"/>
+          <w:color w:val="374151"/>
+        </w:rPr>
+      </w:pPr>
+      <w:r>
+        <w:rPr>
+          <w:rFonts w:ascii="Calibri Light" w:hAnsi="Calibri Light" w:cs="Calibri Light"/>
+          <w:b/>
+          <w:bCs/>
+          <w:color w:val="374151"/>
+          <w:lang w:val="en-US"/>
+        </w:rPr>
+        <w:t>Link:</w:t>
+      </w:r>
+      <w:r>
+        <w:rPr>
+          <w:rFonts w:ascii="Calibri Light" w:hAnsi="Calibri Light" w:cs="Calibri Light"/>
+          <w:color w:val="374151"/>
+          <w:lang w:val="en-US"/>
+        </w:rPr>
+        <w:t xml:space="preserve"> string</w:t>
+      </w:r>
+      <w:r>
+        <w:rPr>
+          <w:rFonts w:ascii="Calibri Light" w:hAnsi="Calibri Light" w:cs="Calibri Light"/>
+          <w:color w:val="374151"/>
+          <w:lang w:val="en-US"/>
+        </w:rPr>
+        <w:t xml:space="preserve"> containing link to the page of the question</w:t>
+      </w:r>
+    </w:p>
+    <w:p>
+      <w:pPr>
+        <w:pStyle w:val="Default"/>
+        <w:numPr>
+          <w:ilvl w:val="0"/>
+          <w:numId w:val="26"/>
+        </w:numPr>
+        <w:spacing w:before="0" w:line="240" w:lineRule="auto"/>
+        <w:rPr>
+          <w:rFonts w:ascii="Calibri Light" w:eastAsia="Helvetica" w:hAnsi="Calibri Light" w:cs="Calibri Light"/>
+          <w:color w:val="374151"/>
+        </w:rPr>
+      </w:pPr>
+      <w:r>
+        <w:rPr>
+          <w:rFonts w:ascii="Calibri Light" w:hAnsi="Calibri Light" w:cs="Calibri Light"/>
+          <w:b/>
+          <w:bCs/>
+          <w:color w:val="374151"/>
+          <w:lang w:val="en-US"/>
+        </w:rPr>
+        <w:t>Tags:</w:t>
+      </w:r>
+      <w:r>
+        <w:rPr>
+          <w:rFonts w:ascii="Calibri Light" w:hAnsi="Calibri Light" w:cs="Calibri Light"/>
+          <w:color w:val="374151"/>
+          <w:lang w:val="en-US"/>
+        </w:rPr>
+        <w:t xml:space="preserve"> string</w:t>
+      </w:r>
+      <w:r>
+        <w:rPr>
+          <w:rFonts w:ascii="Calibri Light" w:hAnsi="Calibri Light" w:cs="Calibri Light"/>
+          <w:color w:val="374151"/>
+          <w:lang w:val="en-US"/>
+        </w:rPr>
+        <w:t xml:space="preserve"> containing list of tags of this question</w:t>
+      </w:r>
+    </w:p>
+    <w:p>
+      <w:pPr>
+        <w:pStyle w:val="Default"/>
+        <w:numPr>
+          <w:ilvl w:val="0"/>
+          <w:numId w:val="26"/>
+        </w:numPr>
+        <w:spacing w:before="0" w:line="240" w:lineRule="auto"/>
+        <w:rPr>
+          <w:rFonts w:ascii="Calibri Light" w:eastAsia="Helvetica" w:hAnsi="Calibri Light" w:cs="Calibri Light"/>
+          <w:color w:val="374151"/>
+        </w:rPr>
+      </w:pPr>
+      <w:r>
+        <w:rPr>
+          <w:rFonts w:ascii="Calibri Light" w:hAnsi="Calibri Light" w:cs="Calibri Light"/>
+          <w:b/>
+          <w:bCs/>
+          <w:color w:val="374151"/>
+          <w:lang w:val="en-US"/>
+        </w:rPr>
+        <w:t>Votes:</w:t>
+      </w:r>
+      <w:r>
+        <w:rPr>
+          <w:rFonts w:ascii="Calibri Light" w:hAnsi="Calibri Light" w:cs="Calibri Light"/>
+          <w:color w:val="374151"/>
+          <w:lang w:val="en-US"/>
+        </w:rPr>
+        <w:t xml:space="preserve">  string</w:t>
+      </w:r>
+      <w:r>
+        <w:rPr>
+          <w:rFonts w:ascii="Calibri Light" w:hAnsi="Calibri Light" w:cs="Calibri Light"/>
+          <w:color w:val="374151"/>
+          <w:lang w:val="en-US"/>
+        </w:rPr>
+        <w:t xml:space="preserve"> containing number of votes for this question</w:t>
+      </w:r>
+    </w:p>
+    <w:p>
+      <w:pPr>
+        <w:pStyle w:val="Default"/>
+        <w:numPr>
+          <w:ilvl w:val="0"/>
+          <w:numId w:val="26"/>
+        </w:numPr>
+        <w:spacing w:before="0" w:line="240" w:lineRule="auto"/>
+        <w:rPr>
+          <w:rFonts w:ascii="Calibri Light" w:eastAsia="Helvetica" w:hAnsi="Calibri Light" w:cs="Calibri Light"/>
+          <w:color w:val="374151"/>
+        </w:rPr>
+      </w:pPr>
+      <w:r>
+        <w:rPr>
+          <w:rFonts w:ascii="Calibri Light" w:hAnsi="Calibri Light" w:cs="Calibri Light"/>
+          <w:b/>
+          <w:bCs/>
+          <w:color w:val="374151"/>
+          <w:lang w:val="en-US"/>
+        </w:rPr>
+        <w:t xml:space="preserve">Views: </w:t>
+      </w:r>
+      <w:r>
+        <w:rPr>
+          <w:rFonts w:ascii="Calibri Light" w:hAnsi="Calibri Light" w:cs="Calibri Light"/>
+          <w:color w:val="374151"/>
+          <w:lang w:val="en-US"/>
+        </w:rPr>
+        <w:t>string</w:t>
+      </w:r>
+      <w:r>
+        <w:rPr>
+          <w:rFonts w:ascii="Calibri Light" w:hAnsi="Calibri Light" w:cs="Calibri Light"/>
+          <w:color w:val="374151"/>
+          <w:lang w:val="en-US"/>
+        </w:rPr>
+        <w:t xml:space="preserve"> containing number of views of this question</w:t>
+      </w:r>
+    </w:p>
+    <w:p>
+      <w:pPr>
+        <w:pStyle w:val="Default"/>
+        <w:numPr>
+          <w:ilvl w:val="0"/>
+          <w:numId w:val="26"/>
+        </w:numPr>
+        <w:spacing w:before="0" w:line="240" w:lineRule="auto"/>
+        <w:rPr>
+          <w:rFonts w:ascii="Calibri Light" w:eastAsia="Helvetica" w:hAnsi="Calibri Light" w:cs="Calibri Light"/>
+          <w:color w:val="374151"/>
+        </w:rPr>
+      </w:pPr>
+      <w:r>
+        <w:rPr>
+          <w:rFonts w:ascii="Calibri Light" w:hAnsi="Calibri Light" w:cs="Calibri Light"/>
+          <w:b/>
+          <w:bCs/>
+          <w:color w:val="374151"/>
+          <w:lang w:val="en-US"/>
+        </w:rPr>
+        <w:t>Answers</w:t>
+      </w:r>
+      <w:r>
+        <w:rPr>
+          <w:rFonts w:ascii="Calibri Light" w:hAnsi="Calibri Light" w:cs="Calibri Light"/>
+          <w:color w:val="374151"/>
+          <w:lang w:val="en-US"/>
+        </w:rPr>
+        <w:t>: string</w:t>
+      </w:r>
+      <w:r>
+        <w:rPr>
+          <w:rFonts w:ascii="Calibri Light" w:hAnsi="Calibri Light" w:cs="Calibri Light"/>
+          <w:color w:val="374151"/>
+          <w:lang w:val="en-US"/>
+        </w:rPr>
+        <w:t xml:space="preserve"> containing number of answers for this question</w:t>
+      </w:r>
     </w:p>
     <w:p>
       <w:pPr>
@@ -1906,32 +2112,6 @@
           <w:color w:val="374151"/>
         </w:rPr>
       </w:pPr>
-      <w:r>
-        <w:rPr>
-          <w:rFonts w:ascii="Calibri Light" w:hAnsi="Calibri Light" w:cs="Calibri Light"/>
-          <w:b/>
-          <w:bCs/>
-          <w:color w:val="374151"/>
-          <w:lang w:val="en-US"/>
-        </w:rPr>
-        <w:t>Title:</w:t>
-      </w:r>
-      <w:r>
-        <w:rPr>
-          <w:rFonts w:ascii="Calibri Light" w:hAnsi="Calibri Light" w:cs="Calibri Light"/>
-          <w:color w:val="374151"/>
-          <w:lang w:val="en-US"/>
-        </w:rPr>
-        <w:t xml:space="preserve"> string</w:t>
-      </w:r>
-      <w:r>
-        <w:rPr>
-          <w:rFonts w:ascii="Calibri Light" w:hAnsi="Calibri Light" w:cs="Calibri Light"/>
-          <w:color w:val="374151"/>
-          <w:lang w:val="en-US"/>
-        </w:rPr>
-        <w:t xml:space="preserve"> containing title of a question</w:t>
-      </w:r>
     </w:p>
     <w:p>
       <w:pPr>
@@ -1945,216 +2125,11 @@
       <w:r>
         <w:rPr>
           <w:rFonts w:ascii="Calibri Light" w:hAnsi="Calibri Light" w:cs="Calibri Light"/>
-          <w:b/>
-          <w:bCs/>
-          <w:color w:val="374151"/>
-          <w:lang w:val="en-US"/>
-        </w:rPr>
-        <w:t>Link:</w:t>
-      </w:r>
-      <w:r>
-        <w:rPr>
-          <w:rFonts w:ascii="Calibri Light" w:hAnsi="Calibri Light" w:cs="Calibri Light"/>
-          <w:color w:val="374151"/>
-          <w:lang w:val="en-US"/>
-        </w:rPr>
-        <w:t xml:space="preserve"> string</w:t>
-      </w:r>
-      <w:r>
-        <w:rPr>
-          <w:rFonts w:ascii="Calibri Light" w:hAnsi="Calibri Light" w:cs="Calibri Light"/>
-          <w:color w:val="374151"/>
-          <w:lang w:val="en-US"/>
-        </w:rPr>
-        <w:t xml:space="preserve"> containing link to the page of the question</w:t>
-      </w:r>
-    </w:p>
-    <w:p>
-      <w:pPr>
-        <w:pStyle w:val="Default"/>
-        <w:spacing w:before="0" w:line="240" w:lineRule="auto"/>
-        <w:rPr>
-          <w:rFonts w:ascii="Calibri Light" w:eastAsia="Helvetica" w:hAnsi="Calibri Light" w:cs="Calibri Light"/>
-          <w:color w:val="374151"/>
-        </w:rPr>
-      </w:pPr>
-      <w:r>
-        <w:rPr>
-          <w:rFonts w:ascii="Calibri Light" w:hAnsi="Calibri Light" w:cs="Calibri Light"/>
-          <w:b/>
-          <w:bCs/>
-          <w:color w:val="374151"/>
-          <w:lang w:val="en-US"/>
-        </w:rPr>
-        <w:t>Tags:</w:t>
-      </w:r>
-      <w:r>
-        <w:rPr>
-          <w:rFonts w:ascii="Calibri Light" w:hAnsi="Calibri Light" w:cs="Calibri Light"/>
-          <w:color w:val="374151"/>
-          <w:lang w:val="en-US"/>
-        </w:rPr>
-        <w:t xml:space="preserve"> string</w:t>
-      </w:r>
-      <w:r>
-        <w:rPr>
-          <w:rFonts w:ascii="Calibri Light" w:hAnsi="Calibri Light" w:cs="Calibri Light"/>
-          <w:color w:val="374151"/>
-          <w:lang w:val="en-US"/>
-        </w:rPr>
-        <w:t xml:space="preserve"> containing list of tags of this question</w:t>
-      </w:r>
-    </w:p>
-    <w:p>
-      <w:pPr>
-        <w:pStyle w:val="Default"/>
-        <w:spacing w:before="0" w:line="240" w:lineRule="auto"/>
-        <w:rPr>
-          <w:rFonts w:ascii="Calibri Light" w:eastAsia="Helvetica" w:hAnsi="Calibri Light" w:cs="Calibri Light"/>
-          <w:color w:val="374151"/>
-        </w:rPr>
-      </w:pPr>
-      <w:r>
-        <w:rPr>
-          <w:rFonts w:ascii="Calibri Light" w:hAnsi="Calibri Light" w:cs="Calibri Light"/>
-          <w:b/>
-          <w:bCs/>
-          <w:color w:val="374151"/>
-          <w:lang w:val="en-US"/>
-        </w:rPr>
-        <w:t>Votes:</w:t>
-      </w:r>
-      <w:r>
-        <w:rPr>
-          <w:rFonts w:ascii="Calibri Light" w:hAnsi="Calibri Light" w:cs="Calibri Light"/>
-          <w:color w:val="374151"/>
-          <w:lang w:val="en-US"/>
-        </w:rPr>
-        <w:t xml:space="preserve">  string</w:t>
-      </w:r>
-      <w:r>
-        <w:rPr>
-          <w:rFonts w:ascii="Calibri Light" w:hAnsi="Calibri Light" w:cs="Calibri Light"/>
-          <w:color w:val="374151"/>
-          <w:lang w:val="en-US"/>
-        </w:rPr>
-        <w:t xml:space="preserve"> containing number of votes for this question</w:t>
-      </w:r>
-    </w:p>
-    <w:p>
-      <w:pPr>
-        <w:pStyle w:val="Default"/>
-        <w:spacing w:before="0" w:line="240" w:lineRule="auto"/>
-        <w:rPr>
-          <w:rFonts w:ascii="Calibri Light" w:eastAsia="Helvetica" w:hAnsi="Calibri Light" w:cs="Calibri Light"/>
-          <w:color w:val="374151"/>
-        </w:rPr>
-      </w:pPr>
-      <w:r>
-        <w:rPr>
-          <w:rFonts w:ascii="Calibri Light" w:hAnsi="Calibri Light" w:cs="Calibri Light"/>
-          <w:b/>
-          <w:bCs/>
-          <w:color w:val="374151"/>
-          <w:lang w:val="en-US"/>
-        </w:rPr>
-        <w:t xml:space="preserve">Views: </w:t>
-      </w:r>
-      <w:r>
-        <w:rPr>
-          <w:rFonts w:ascii="Calibri Light" w:hAnsi="Calibri Light" w:cs="Calibri Light"/>
-          <w:color w:val="374151"/>
-          <w:lang w:val="en-US"/>
-        </w:rPr>
-        <w:t>string</w:t>
-      </w:r>
-      <w:r>
-        <w:rPr>
-          <w:rFonts w:ascii="Calibri Light" w:hAnsi="Calibri Light" w:cs="Calibri Light"/>
-          <w:color w:val="374151"/>
-          <w:lang w:val="en-US"/>
-        </w:rPr>
-        <w:t xml:space="preserve"> containing number of views of this question</w:t>
-      </w:r>
-    </w:p>
-    <w:p>
-      <w:pPr>
-        <w:pStyle w:val="Default"/>
-        <w:spacing w:before="0" w:line="240" w:lineRule="auto"/>
-        <w:rPr>
-          <w:rFonts w:ascii="Calibri Light" w:eastAsia="Helvetica" w:hAnsi="Calibri Light" w:cs="Calibri Light"/>
-          <w:color w:val="374151"/>
-        </w:rPr>
-      </w:pPr>
-      <w:r>
-        <w:rPr>
-          <w:rFonts w:ascii="Calibri Light" w:hAnsi="Calibri Light" w:cs="Calibri Light"/>
-          <w:b/>
-          <w:bCs/>
-          <w:color w:val="374151"/>
-          <w:lang w:val="en-US"/>
-        </w:rPr>
-        <w:t>Answers</w:t>
-      </w:r>
-      <w:r>
-        <w:rPr>
-          <w:rFonts w:ascii="Calibri Light" w:hAnsi="Calibri Light" w:cs="Calibri Light"/>
-          <w:color w:val="374151"/>
-          <w:lang w:val="en-US"/>
-        </w:rPr>
-        <w:t>: string</w:t>
-      </w:r>
-      <w:r>
-        <w:rPr>
-          <w:rFonts w:ascii="Calibri Light" w:hAnsi="Calibri Light" w:cs="Calibri Light"/>
-          <w:color w:val="374151"/>
-          <w:lang w:val="en-US"/>
-        </w:rPr>
-        <w:t xml:space="preserve"> containing number of answers for this question</w:t>
-      </w:r>
-    </w:p>
-    <w:p>
-      <w:pPr>
-        <w:pStyle w:val="Default"/>
-        <w:spacing w:before="0" w:line="240" w:lineRule="auto"/>
-        <w:rPr>
-          <w:rFonts w:ascii="Calibri Light" w:eastAsia="Helvetica" w:hAnsi="Calibri Light" w:cs="Calibri Light"/>
-          <w:color w:val="374151"/>
-        </w:rPr>
-      </w:pPr>
-    </w:p>
-    <w:p>
-      <w:pPr>
-        <w:pStyle w:val="Default"/>
-        <w:spacing w:before="0" w:line="240" w:lineRule="auto"/>
-        <w:rPr>
-          <w:rFonts w:ascii="Calibri Light" w:eastAsia="Helvetica" w:hAnsi="Calibri Light" w:cs="Calibri Light"/>
-          <w:color w:val="374151"/>
-        </w:rPr>
-      </w:pPr>
-      <w:r>
-        <w:rPr>
-          <w:rFonts w:ascii="Calibri Light" w:hAnsi="Calibri Light" w:cs="Calibri Light"/>
           <w:color w:val="374151"/>
           <w:lang w:val="en-US"/>
         </w:rPr>
         <w:t xml:space="preserve">Attributes are to be converted to a suitable for data analysis type. </w:t>
       </w:r>
-    </w:p>
-    <w:p>
-      <w:pPr>
-        <w:pStyle w:val="Default"/>
-        <w:tabs>
-          <w:tab w:val="left" w:pos="940"/>
-          <w:tab w:val="left" w:pos="1440"/>
-        </w:tabs>
-        <w:spacing w:before="0" w:line="240" w:lineRule="auto"/>
-        <w:ind w:left="1440" w:hanging="1440"/>
-        <w:rPr>
-          <w:rFonts w:ascii="Calibri Light" w:eastAsia="Helvetica" w:hAnsi="Calibri Light" w:cs="Calibri Light"/>
-          <w:shd w:val="clear" w:color="auto" w:fill="F7F7F8"/>
-        </w:rPr>
-      </w:pPr>
     </w:p>
     <w:p>
       <w:pPr>
@@ -2194,16 +2169,6 @@
           <w:szCs w:val="24"/>
         </w:rPr>
       </w:pPr>
-    </w:p>
-    <w:p>
-      <w:pPr>
-        <w:pStyle w:val="Body"/>
-        <w:rPr>
-          <w:rFonts w:ascii="Calibri Light" w:hAnsi="Calibri Light" w:cs="Calibri Light"/>
-          <w:sz w:val="24"/>
-          <w:szCs w:val="24"/>
-        </w:rPr>
-      </w:pPr>
       <w:r>
         <w:rPr>
           <w:rFonts w:ascii="Calibri Light" w:hAnsi="Calibri Light" w:cs="Calibri Light"/>
@@ -2226,16 +2191,18 @@
     </w:p>
     <w:p>
       <w:pPr>
-        <w:pStyle w:val="Default"/>
-        <w:tabs>
-          <w:tab w:val="left" w:pos="940"/>
-          <w:tab w:val="left" w:pos="1440"/>
-        </w:tabs>
-        <w:spacing w:before="0" w:line="240" w:lineRule="auto"/>
-        <w:ind w:left="1440" w:hanging="1440"/>
-        <w:rPr>
-          <w:rFonts w:ascii="Calibri Light" w:eastAsia="Helvetica" w:hAnsi="Calibri Light" w:cs="Calibri Light"/>
-          <w:shd w:val="clear" w:color="auto" w:fill="F7F7F8"/>
+        <w:rPr>
+          <w:rFonts w:ascii="Roboto" w:hAnsi="Roboto" w:cs="Calibri Light"/>
+          <w:b/>
+          <w:bCs/>
+          <w:color w:val="000000"/>
+          <w:shd w:val="clear" w:color="auto" w:fill="FEFFFE"/>
+          <w:lang w:eastAsia="pl-PL"/>
+          <w14:textOutline w14:w="0" w14:cap="flat" w14:cmpd="sng" w14:algn="ctr">
+            <w14:noFill/>
+            <w14:prstDash w14:val="solid"/>
+            <w14:bevel/>
+          </w14:textOutline>
         </w:rPr>
       </w:pPr>
     </w:p>
@@ -2291,35 +2258,418 @@
           <w:shd w:val="clear" w:color="auto" w:fill="FEFFFE"/>
           <w:lang w:val="en-US"/>
         </w:rPr>
-        <w:t xml:space="preserve">Based on the data extracted we can tell that </w:t>
+        <w:t>Based on the data extracted we can tell</w:t>
+      </w:r>
+      <w:r>
+        <w:rPr>
+          <w:rFonts w:ascii="Calibri Light" w:hAnsi="Calibri Light" w:cs="Calibri Light"/>
+          <w:shd w:val="clear" w:color="auto" w:fill="FEFFFE"/>
+          <w:lang w:val="en-US"/>
+        </w:rPr>
+        <w:t xml:space="preserve"> that</w:t>
+      </w:r>
+    </w:p>
+    <w:p>
+      <w:pPr>
+        <w:pStyle w:val="Default"/>
+        <w:numPr>
+          <w:ilvl w:val="0"/>
+          <w:numId w:val="25"/>
+        </w:numPr>
+        <w:spacing w:before="0" w:line="240" w:lineRule="auto"/>
+        <w:rPr>
+          <w:rFonts w:ascii="Calibri Light" w:hAnsi="Calibri Light" w:cs="Calibri Light"/>
+          <w:shd w:val="clear" w:color="auto" w:fill="FEFFFE"/>
+          <w:lang w:val="en-US"/>
+        </w:rPr>
+      </w:pPr>
+      <w:r>
+        <w:rPr>
+          <w:rFonts w:ascii="Calibri Light" w:hAnsi="Calibri Light" w:cs="Calibri Light"/>
+          <w:shd w:val="clear" w:color="auto" w:fill="FEFFFE"/>
+          <w:lang w:val="en-US"/>
+        </w:rPr>
+        <w:t>people usually used 4 tags, Python is far more popular than R (and Excel)</w:t>
+      </w:r>
+    </w:p>
+    <w:p>
+      <w:pPr>
+        <w:pStyle w:val="Default"/>
+        <w:numPr>
+          <w:ilvl w:val="0"/>
+          <w:numId w:val="25"/>
+        </w:numPr>
+        <w:spacing w:before="0" w:line="240" w:lineRule="auto"/>
+        <w:rPr>
+          <w:rFonts w:ascii="Calibri Light" w:hAnsi="Calibri Light" w:cs="Calibri Light"/>
+          <w:shd w:val="clear" w:color="auto" w:fill="FEFFFE"/>
+          <w:lang w:val="en-US"/>
+        </w:rPr>
+      </w:pPr>
+      <w:r>
+        <w:rPr>
+          <w:rFonts w:ascii="Calibri Light" w:hAnsi="Calibri Light" w:cs="Calibri Light"/>
+          <w:shd w:val="clear" w:color="auto" w:fill="FEFFFE"/>
+          <w:lang w:val="en-US"/>
+        </w:rPr>
+        <w:t xml:space="preserve">amongst free approaches, most popular is </w:t>
+      </w:r>
+      <w:proofErr w:type="spellStart"/>
+      <w:r>
+        <w:rPr>
+          <w:rFonts w:ascii="Calibri Light" w:hAnsi="Calibri Light" w:cs="Calibri Light"/>
+          <w:shd w:val="clear" w:color="auto" w:fill="FEFFFE"/>
+          <w:lang w:val="en-US"/>
+        </w:rPr>
+        <w:t>BeautfiulSoup</w:t>
+      </w:r>
+      <w:proofErr w:type="spellEnd"/>
+      <w:r>
+        <w:rPr>
+          <w:rFonts w:ascii="Calibri Light" w:hAnsi="Calibri Light" w:cs="Calibri Light"/>
+          <w:shd w:val="clear" w:color="auto" w:fill="FEFFFE"/>
+          <w:lang w:val="en-US"/>
+        </w:rPr>
+        <w:t xml:space="preserve"> (or at least most people have questions about it)</w:t>
+      </w:r>
+    </w:p>
+    <w:p>
+      <w:pPr>
+        <w:pStyle w:val="Default"/>
+        <w:numPr>
+          <w:ilvl w:val="0"/>
+          <w:numId w:val="25"/>
+        </w:numPr>
+        <w:spacing w:before="0" w:line="240" w:lineRule="auto"/>
+        <w:rPr>
+          <w:rFonts w:ascii="Calibri Light" w:hAnsi="Calibri Light" w:cs="Calibri Light"/>
+          <w:shd w:val="clear" w:color="auto" w:fill="FEFFFE"/>
+          <w:lang w:val="en-US"/>
+        </w:rPr>
+      </w:pPr>
+      <w:r>
+        <w:rPr>
+          <w:rFonts w:ascii="Calibri Light" w:hAnsi="Calibri Light" w:cs="Calibri Light"/>
+          <w:shd w:val="clear" w:color="auto" w:fill="FEFFFE"/>
+          <w:lang w:val="en-US"/>
+        </w:rPr>
+        <w:t>when user adds extra tag, indicating which approach is being used, it corresponds to higher number of views, answers per view and vote per view.</w:t>
       </w:r>
     </w:p>
     <w:p>
       <w:pPr>
         <w:pStyle w:val="Default"/>
         <w:spacing w:before="0" w:line="240" w:lineRule="auto"/>
+        <w:rPr>
+          <w:rFonts w:ascii="Calibri Light" w:hAnsi="Calibri Light" w:cs="Calibri Light"/>
+          <w:shd w:val="clear" w:color="auto" w:fill="FEFFFE"/>
+          <w:lang w:val="en-US"/>
+        </w:rPr>
+      </w:pPr>
+      <w:r>
+        <w:rPr>
+          <w:rFonts w:ascii="Calibri Light" w:hAnsi="Calibri Light" w:cs="Calibri Light"/>
+          <w:shd w:val="clear" w:color="auto" w:fill="FEFFFE"/>
+          <w:lang w:val="en-US"/>
+        </w:rPr>
+        <w:t>Conclusion: when posting a question, it is beneficial to add extra tags, since it gets more views and in result might lead to higher number of better answers.</w:t>
+      </w:r>
+    </w:p>
+    <w:p>
+      <w:pPr>
+        <w:rPr>
+          <w:rFonts w:ascii="Roboto" w:hAnsi="Roboto" w:cs="Calibri Light"/>
+          <w:b/>
+          <w:bCs/>
+          <w:color w:val="000000"/>
+          <w:shd w:val="clear" w:color="auto" w:fill="FEFFFE"/>
+          <w:lang w:eastAsia="pl-PL"/>
+          <w14:textOutline w14:w="0" w14:cap="flat" w14:cmpd="sng" w14:algn="ctr">
+            <w14:noFill/>
+            <w14:prstDash w14:val="solid"/>
+            <w14:bevel/>
+          </w14:textOutline>
+        </w:rPr>
+      </w:pPr>
+      <w:r>
         <w:rPr>
           <w:rFonts w:ascii="Roboto" w:hAnsi="Roboto" w:cs="Calibri Light"/>
           <w:b/>
           <w:bCs/>
           <w:shd w:val="clear" w:color="auto" w:fill="FEFFFE"/>
-          <w:lang w:val="en-US"/>
-        </w:rPr>
-      </w:pPr>
-    </w:p>
-    <w:p>
-      <w:pPr>
-        <w:pStyle w:val="Default"/>
-        <w:spacing w:before="0" w:line="240" w:lineRule="auto"/>
+        </w:rPr>
+        <mc:AlternateContent>
+          <mc:Choice Requires="wpg">
+            <w:drawing>
+              <wp:anchor distT="0" distB="0" distL="114300" distR="114300" simplePos="0" relativeHeight="251659264" behindDoc="0" locked="0" layoutInCell="1" allowOverlap="1" wp14:anchorId="4D29771B" wp14:editId="6DAD79C0">
+                <wp:simplePos x="0" y="0"/>
+                <wp:positionH relativeFrom="margin">
+                  <wp:align>left</wp:align>
+                </wp:positionH>
+                <wp:positionV relativeFrom="paragraph">
+                  <wp:posOffset>153114</wp:posOffset>
+                </wp:positionV>
+                <wp:extent cx="5628904" cy="3944177"/>
+                <wp:effectExtent l="0" t="0" r="0" b="0"/>
+                <wp:wrapNone/>
+                <wp:docPr id="6" name="Grupa 5">
+                  <a:extLst xmlns:a="http://schemas.openxmlformats.org/drawingml/2006/main">
+                    <a:ext uri="{FF2B5EF4-FFF2-40B4-BE49-F238E27FC236}">
+                      <a16:creationId xmlns:a16="http://schemas.microsoft.com/office/drawing/2014/main" id="{2BEED562-44A2-BA31-46E0-53D541A13265}"/>
+                    </a:ext>
+                  </a:extLst>
+                </wp:docPr>
+                <wp:cNvGraphicFramePr/>
+                <a:graphic xmlns:a="http://schemas.openxmlformats.org/drawingml/2006/main">
+                  <a:graphicData uri="http://schemas.microsoft.com/office/word/2010/wordprocessingGroup">
+                    <wpg:wgp>
+                      <wpg:cNvGrpSpPr/>
+                      <wpg:grpSpPr>
+                        <a:xfrm>
+                          <a:off x="0" y="0"/>
+                          <a:ext cx="5628904" cy="3944177"/>
+                          <a:chOff x="0" y="0"/>
+                          <a:chExt cx="9437058" cy="6313170"/>
+                        </a:xfrm>
+                      </wpg:grpSpPr>
+                      <pic:pic xmlns:pic="http://schemas.openxmlformats.org/drawingml/2006/picture">
+                        <pic:nvPicPr>
+                          <pic:cNvPr id="732891934" name="Obraz 732891934" descr="bqXSiDFcmMAAAAAElFTkSuQmCC (571×453)">
+                            <a:extLst>
+                              <a:ext uri="{FF2B5EF4-FFF2-40B4-BE49-F238E27FC236}">
+                                <a16:creationId xmlns:a16="http://schemas.microsoft.com/office/drawing/2014/main" id="{2CFC9AD9-06D0-169F-BAE9-1B2F071D4148}"/>
+                              </a:ext>
+                            </a:extLst>
+                          </pic:cNvPr>
+                          <pic:cNvPicPr>
+                            <a:picLocks noChangeAspect="1"/>
+                          </pic:cNvPicPr>
+                        </pic:nvPicPr>
+                        <pic:blipFill>
+                          <a:blip r:embed="rId9" cstate="print">
+                            <a:extLst>
+                              <a:ext uri="{28A0092B-C50C-407E-A947-70E740481C1C}">
+                                <a14:useLocalDpi xmlns:a14="http://schemas.microsoft.com/office/drawing/2010/main" val="0"/>
+                              </a:ext>
+                            </a:extLst>
+                          </a:blip>
+                          <a:srcRect/>
+                          <a:stretch>
+                            <a:fillRect/>
+                          </a:stretch>
+                        </pic:blipFill>
+                        <pic:spPr bwMode="auto">
+                          <a:xfrm>
+                            <a:off x="277648" y="50370"/>
+                            <a:ext cx="3782705" cy="3002112"/>
+                          </a:xfrm>
+                          <a:prstGeom prst="rect">
+                            <a:avLst/>
+                          </a:prstGeom>
+                          <a:noFill/>
+                          <a:ln>
+                            <a:noFill/>
+                          </a:ln>
+                        </pic:spPr>
+                      </pic:pic>
+                      <pic:pic xmlns:pic="http://schemas.openxmlformats.org/drawingml/2006/picture">
+                        <pic:nvPicPr>
+                          <pic:cNvPr id="1717176831" name="Obraz 1717176831" descr="g8KZD5tfZB01gAAAABJRU5ErkJggg== (580×434)">
+                            <a:extLst>
+                              <a:ext uri="{FF2B5EF4-FFF2-40B4-BE49-F238E27FC236}">
+                                <a16:creationId xmlns:a16="http://schemas.microsoft.com/office/drawing/2014/main" id="{AF8BA177-6B3F-BF4F-73F1-AF830B0E6231}"/>
+                              </a:ext>
+                            </a:extLst>
+                          </pic:cNvPr>
+                          <pic:cNvPicPr>
+                            <a:picLocks noChangeAspect="1"/>
+                          </pic:cNvPicPr>
+                        </pic:nvPicPr>
+                        <pic:blipFill>
+                          <a:blip r:embed="rId10">
+                            <a:extLst>
+                              <a:ext uri="{28A0092B-C50C-407E-A947-70E740481C1C}">
+                                <a14:useLocalDpi xmlns:a14="http://schemas.microsoft.com/office/drawing/2010/main" val="0"/>
+                              </a:ext>
+                            </a:extLst>
+                          </a:blip>
+                          <a:srcRect/>
+                          <a:stretch>
+                            <a:fillRect/>
+                          </a:stretch>
+                        </pic:blipFill>
+                        <pic:spPr bwMode="auto">
+                          <a:xfrm>
+                            <a:off x="5227797" y="0"/>
+                            <a:ext cx="4080520" cy="3052482"/>
+                          </a:xfrm>
+                          <a:prstGeom prst="rect">
+                            <a:avLst/>
+                          </a:prstGeom>
+                          <a:noFill/>
+                          <a:ln>
+                            <a:noFill/>
+                          </a:ln>
+                        </pic:spPr>
+                      </pic:pic>
+                      <pic:pic xmlns:pic="http://schemas.openxmlformats.org/drawingml/2006/picture">
+                        <pic:nvPicPr>
+                          <pic:cNvPr id="667723458" name="Picture 2" descr="xwzz3WVCUvcAAAAASUVORK5CYII= (630×475)">
+                            <a:extLst>
+                              <a:ext uri="{FF2B5EF4-FFF2-40B4-BE49-F238E27FC236}">
+                                <a16:creationId xmlns:a16="http://schemas.microsoft.com/office/drawing/2014/main" id="{302F6E35-ABD4-DE73-F601-6ED9B7F2F80B}"/>
+                              </a:ext>
+                            </a:extLst>
+                          </pic:cNvPr>
+                          <pic:cNvPicPr>
+                            <a:picLocks noChangeAspect="1" noChangeArrowheads="1"/>
+                          </pic:cNvPicPr>
+                        </pic:nvPicPr>
+                        <pic:blipFill>
+                          <a:blip r:embed="rId11">
+                            <a:extLst>
+                              <a:ext uri="{28A0092B-C50C-407E-A947-70E740481C1C}">
+                                <a14:useLocalDpi xmlns:a14="http://schemas.microsoft.com/office/drawing/2010/main" val="0"/>
+                              </a:ext>
+                            </a:extLst>
+                          </a:blip>
+                          <a:srcRect/>
+                          <a:stretch>
+                            <a:fillRect/>
+                          </a:stretch>
+                        </pic:blipFill>
+                        <pic:spPr bwMode="auto">
+                          <a:xfrm>
+                            <a:off x="0" y="3040547"/>
+                            <a:ext cx="4338002" cy="3270716"/>
+                          </a:xfrm>
+                          <a:prstGeom prst="rect">
+                            <a:avLst/>
+                          </a:prstGeom>
+                          <a:noFill/>
+                          <a:extLst>
+                            <a:ext uri="{909E8E84-426E-40DD-AFC4-6F175D3DCCD1}">
+                              <a14:hiddenFill xmlns:a14="http://schemas.microsoft.com/office/drawing/2010/main">
+                                <a:solidFill>
+                                  <a:srgbClr val="FFFFFF"/>
+                                </a:solidFill>
+                              </a14:hiddenFill>
+                            </a:ext>
+                          </a:extLst>
+                        </pic:spPr>
+                      </pic:pic>
+                      <pic:pic xmlns:pic="http://schemas.openxmlformats.org/drawingml/2006/picture">
+                        <pic:nvPicPr>
+                          <pic:cNvPr id="2061757815" name="Picture 4" descr="CIeiX7+6AAAAABJRU5ErkJggg== (630×475)">
+                            <a:extLst>
+                              <a:ext uri="{FF2B5EF4-FFF2-40B4-BE49-F238E27FC236}">
+                                <a16:creationId xmlns:a16="http://schemas.microsoft.com/office/drawing/2014/main" id="{E7F48BCF-7F5A-29A4-03BB-44613902857C}"/>
+                              </a:ext>
+                            </a:extLst>
+                          </pic:cNvPr>
+                          <pic:cNvPicPr>
+                            <a:picLocks noChangeAspect="1" noChangeArrowheads="1"/>
+                          </pic:cNvPicPr>
+                        </pic:nvPicPr>
+                        <pic:blipFill>
+                          <a:blip r:embed="rId12">
+                            <a:extLst>
+                              <a:ext uri="{28A0092B-C50C-407E-A947-70E740481C1C}">
+                                <a14:useLocalDpi xmlns:a14="http://schemas.microsoft.com/office/drawing/2010/main" val="0"/>
+                              </a:ext>
+                            </a:extLst>
+                          </a:blip>
+                          <a:srcRect/>
+                          <a:stretch>
+                            <a:fillRect/>
+                          </a:stretch>
+                        </pic:blipFill>
+                        <pic:spPr bwMode="auto">
+                          <a:xfrm>
+                            <a:off x="5099056" y="3042454"/>
+                            <a:ext cx="4338002" cy="3270716"/>
+                          </a:xfrm>
+                          <a:prstGeom prst="rect">
+                            <a:avLst/>
+                          </a:prstGeom>
+                          <a:noFill/>
+                          <a:extLst>
+                            <a:ext uri="{909E8E84-426E-40DD-AFC4-6F175D3DCCD1}">
+                              <a14:hiddenFill xmlns:a14="http://schemas.microsoft.com/office/drawing/2010/main">
+                                <a:solidFill>
+                                  <a:srgbClr val="FFFFFF"/>
+                                </a:solidFill>
+                              </a14:hiddenFill>
+                            </a:ext>
+                          </a:extLst>
+                        </pic:spPr>
+                      </pic:pic>
+                    </wpg:wgp>
+                  </a:graphicData>
+                </a:graphic>
+                <wp14:sizeRelH relativeFrom="margin">
+                  <wp14:pctWidth>0</wp14:pctWidth>
+                </wp14:sizeRelH>
+                <wp14:sizeRelV relativeFrom="margin">
+                  <wp14:pctHeight>0</wp14:pctHeight>
+                </wp14:sizeRelV>
+              </wp:anchor>
+            </w:drawing>
+          </mc:Choice>
+          <mc:Fallback>
+            <w:pict>
+              <v:group w14:anchorId="4F3DD859" id="Grupa 5" o:spid="_x0000_s1026" style="position:absolute;margin-left:0;margin-top:12.05pt;width:443.2pt;height:310.55pt;z-index:251659264;mso-position-horizontal:left;mso-position-horizontal-relative:margin;mso-width-relative:margin;mso-height-relative:margin" coordsize="94370,63131" o:gfxdata="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">
+                <v:shapetype id="_x0000_t75" coordsize="21600,21600" o:spt="75" o:preferrelative="t" path="m@4@5l@4@11@9@11@9@5xe" filled="f" stroked="f">
+                  <v:stroke joinstyle="miter"/>
+                  <v:formulas>
+                    <v:f eqn="if lineDrawn pixelLineWidth 0"/>
+                    <v:f eqn="sum @0 1 0"/>
+                    <v:f eqn="sum 0 0 @1"/>
+                    <v:f eqn="prod @2 1 2"/>
+                    <v:f eqn="prod @3 21600 pixelWidth"/>
+                    <v:f eqn="prod @3 21600 pixelHeight"/>
+                    <v:f eqn="sum @0 0 1"/>
+                    <v:f eqn="prod @6 1 2"/>
+                    <v:f eqn="prod @7 21600 pixelWidth"/>
+                    <v:f eqn="sum @8 21600 0"/>
+                    <v:f eqn="prod @7 21600 pixelHeight"/>
+                    <v:f eqn="sum @10 21600 0"/>
+                  </v:formulas>
+                  <v:path o:extrusionok="f" gradientshapeok="t" o:connecttype="rect"/>
+                  <o:lock v:ext="edit" aspectratio="t"/>
+                </v:shapetype>
+                <v:shape id="Obraz 732891934" o:spid="_x0000_s1027" type="#_x0000_t75" alt="bqXSiDFcmMAAAAAElFTkSuQmCC (571×453)" style="position:absolute;left:2776;top:503;width:37827;height:30021;visibility:visible;mso-wrap-style:square" o:gfxdata="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">
+                  <v:imagedata r:id="rId13" o:title="bqXSiDFcmMAAAAAElFTkSuQmCC (571×453)"/>
+                </v:shape>
+                <v:shape id="Obraz 1717176831" o:spid="_x0000_s1028" type="#_x0000_t75" alt="g8KZD5tfZB01gAAAABJRU5ErkJggg== (580×434)" style="position:absolute;left:52277;width:40806;height:30524;visibility:visible;mso-wrap-style:square" o:gfxdata="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">
+                  <v:imagedata r:id="rId14" o:title="g8KZD5tfZB01gAAAABJRU5ErkJggg== (580×434)"/>
+                </v:shape>
+                <v:shape id="Picture 2" o:spid="_x0000_s1029" type="#_x0000_t75" alt="xwzz3WVCUvcAAAAASUVORK5CYII= (630×475)" style="position:absolute;top:30405;width:43380;height:32707;visibility:visible;mso-wrap-style:square" o:gfxdata="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">
+                  <v:imagedata r:id="rId15" o:title="xwzz3WVCUvcAAAAASUVORK5CYII= (630×475)"/>
+                </v:shape>
+                <v:shape id="Picture 4" o:spid="_x0000_s1030" type="#_x0000_t75" alt="CIeiX7+6AAAAABJRU5ErkJggg== (630×475)" style="position:absolute;left:50990;top:30424;width:43380;height:32707;visibility:visible;mso-wrap-style:square" o:gfxdata="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">
+                  <v:imagedata r:id="rId16" o:title="CIeiX7+6AAAAABJRU5ErkJggg== (630×475)"/>
+                </v:shape>
+                <w10:wrap anchorx="margin"/>
+              </v:group>
+            </w:pict>
+          </mc:Fallback>
+        </mc:AlternateContent>
+      </w:r>
+      <w:r>
         <w:rPr>
           <w:rFonts w:ascii="Roboto" w:hAnsi="Roboto" w:cs="Calibri Light"/>
           <w:b/>
           <w:bCs/>
           <w:shd w:val="clear" w:color="auto" w:fill="FEFFFE"/>
-          <w:lang w:val="en-US"/>
-        </w:rPr>
-      </w:pPr>
-      <w:r>
+        </w:rPr>
+        <w:br w:type="page"/>
+      </w:r>
+    </w:p>
+    <w:p>
+      <w:pPr>
+        <w:pStyle w:val="Default"/>
+        <w:spacing w:before="0" w:line="240" w:lineRule="auto"/>
         <w:rPr>
           <w:rFonts w:ascii="Roboto" w:hAnsi="Roboto" w:cs="Calibri Light"/>
           <w:b/>
@@ -2327,6 +2677,16 @@
           <w:shd w:val="clear" w:color="auto" w:fill="FEFFFE"/>
           <w:lang w:val="en-US"/>
         </w:rPr>
+      </w:pPr>
+      <w:r>
+        <w:rPr>
+          <w:rFonts w:ascii="Roboto" w:hAnsi="Roboto" w:cs="Calibri Light"/>
+          <w:b/>
+          <w:bCs/>
+          <w:shd w:val="clear" w:color="auto" w:fill="FEFFFE"/>
+          <w:lang w:val="en-US"/>
+        </w:rPr>
+        <w:lastRenderedPageBreak/>
         <w:t>Division of work</w:t>
       </w:r>
     </w:p>
@@ -2658,8 +3018,8 @@
       </w:pPr>
     </w:p>
     <w:sectPr>
-      <w:headerReference w:type="default" r:id="rId9"/>
-      <w:footerReference w:type="default" r:id="rId10"/>
+      <w:headerReference w:type="default" r:id="rId17"/>
+      <w:footerReference w:type="default" r:id="rId18"/>
       <w:pgSz w:w="12240" w:h="15840"/>
       <w:pgMar w:top="1440" w:right="1440" w:bottom="1440" w:left="1440" w:header="720" w:footer="864" w:gutter="0"/>
       <w:cols w:space="708"/>
@@ -3741,6 +4101,118 @@
     </w:lvl>
   </w:abstractNum>
   <w:abstractNum w:abstractNumId="5" w15:restartNumberingAfterBreak="0">
+    <w:nsid w:val="1B2333EF"/>
+    <w:multiLevelType w:val="hybridMultilevel"/>
+    <w:tmpl w:val="EC2CEEE4"/>
+    <w:lvl w:ilvl="0" w:tplc="902EBFAE">
+      <w:numFmt w:val="bullet"/>
+      <w:lvlText w:val=""/>
+      <w:lvlJc w:val="left"/>
+      <w:pPr>
+        <w:ind w:left="720" w:hanging="360"/>
+      </w:pPr>
+      <w:rPr>
+        <w:rFonts w:ascii="Symbol" w:eastAsia="Arial Unicode MS" w:hAnsi="Symbol" w:cs="Calibri Light" w:hint="default"/>
+      </w:rPr>
+    </w:lvl>
+    <w:lvl w:ilvl="1" w:tplc="04150003" w:tentative="1">
+      <w:start w:val="1"/>
+      <w:numFmt w:val="bullet"/>
+      <w:lvlText w:val="o"/>
+      <w:lvlJc w:val="left"/>
+      <w:pPr>
+        <w:ind w:left="1440" w:hanging="360"/>
+      </w:pPr>
+      <w:rPr>
+        <w:rFonts w:ascii="Courier New" w:hAnsi="Courier New" w:cs="Courier New" w:hint="default"/>
+      </w:rPr>
+    </w:lvl>
+    <w:lvl w:ilvl="2" w:tplc="04150005" w:tentative="1">
+      <w:start w:val="1"/>
+      <w:numFmt w:val="bullet"/>
+      <w:lvlText w:val=""/>
+      <w:lvlJc w:val="left"/>
+      <w:pPr>
+        <w:ind w:left="2160" w:hanging="360"/>
+      </w:pPr>
+      <w:rPr>
+        <w:rFonts w:ascii="Wingdings" w:hAnsi="Wingdings" w:hint="default"/>
+      </w:rPr>
+    </w:lvl>
+    <w:lvl w:ilvl="3" w:tplc="04150001" w:tentative="1">
+      <w:start w:val="1"/>
+      <w:numFmt w:val="bullet"/>
+      <w:lvlText w:val=""/>
+      <w:lvlJc w:val="left"/>
+      <w:pPr>
+        <w:ind w:left="2880" w:hanging="360"/>
+      </w:pPr>
+      <w:rPr>
+        <w:rFonts w:ascii="Symbol" w:hAnsi="Symbol" w:hint="default"/>
+      </w:rPr>
+    </w:lvl>
+    <w:lvl w:ilvl="4" w:tplc="04150003" w:tentative="1">
+      <w:start w:val="1"/>
+      <w:numFmt w:val="bullet"/>
+      <w:lvlText w:val="o"/>
+      <w:lvlJc w:val="left"/>
+      <w:pPr>
+        <w:ind w:left="3600" w:hanging="360"/>
+      </w:pPr>
+      <w:rPr>
+        <w:rFonts w:ascii="Courier New" w:hAnsi="Courier New" w:cs="Courier New" w:hint="default"/>
+      </w:rPr>
+    </w:lvl>
+    <w:lvl w:ilvl="5" w:tplc="04150005" w:tentative="1">
+      <w:start w:val="1"/>
+      <w:numFmt w:val="bullet"/>
+      <w:lvlText w:val=""/>
+      <w:lvlJc w:val="left"/>
+      <w:pPr>
+        <w:ind w:left="4320" w:hanging="360"/>
+      </w:pPr>
+      <w:rPr>
+        <w:rFonts w:ascii="Wingdings" w:hAnsi="Wingdings" w:hint="default"/>
+      </w:rPr>
+    </w:lvl>
+    <w:lvl w:ilvl="6" w:tplc="04150001" w:tentative="1">
+      <w:start w:val="1"/>
+      <w:numFmt w:val="bullet"/>
+      <w:lvlText w:val=""/>
+      <w:lvlJc w:val="left"/>
+      <w:pPr>
+        <w:ind w:left="5040" w:hanging="360"/>
+      </w:pPr>
+      <w:rPr>
+        <w:rFonts w:ascii="Symbol" w:hAnsi="Symbol" w:hint="default"/>
+      </w:rPr>
+    </w:lvl>
+    <w:lvl w:ilvl="7" w:tplc="04150003" w:tentative="1">
+      <w:start w:val="1"/>
+      <w:numFmt w:val="bullet"/>
+      <w:lvlText w:val="o"/>
+      <w:lvlJc w:val="left"/>
+      <w:pPr>
+        <w:ind w:left="5760" w:hanging="360"/>
+      </w:pPr>
+      <w:rPr>
+        <w:rFonts w:ascii="Courier New" w:hAnsi="Courier New" w:cs="Courier New" w:hint="default"/>
+      </w:rPr>
+    </w:lvl>
+    <w:lvl w:ilvl="8" w:tplc="04150005" w:tentative="1">
+      <w:start w:val="1"/>
+      <w:numFmt w:val="bullet"/>
+      <w:lvlText w:val=""/>
+      <w:lvlJc w:val="left"/>
+      <w:pPr>
+        <w:ind w:left="6480" w:hanging="360"/>
+      </w:pPr>
+      <w:rPr>
+        <w:rFonts w:ascii="Wingdings" w:hAnsi="Wingdings" w:hint="default"/>
+      </w:rPr>
+    </w:lvl>
+  </w:abstractNum>
+  <w:abstractNum w:abstractNumId="6" w15:restartNumberingAfterBreak="0">
     <w:nsid w:val="21BF4AA3"/>
     <w:multiLevelType w:val="hybridMultilevel"/>
     <w:tmpl w:val="031A5C9A"/>
@@ -4016,7 +4488,7 @@
       </w:rPr>
     </w:lvl>
   </w:abstractNum>
-  <w:abstractNum w:abstractNumId="6" w15:restartNumberingAfterBreak="0">
+  <w:abstractNum w:abstractNumId="7" w15:restartNumberingAfterBreak="0">
     <w:nsid w:val="2C207702"/>
     <w:multiLevelType w:val="hybridMultilevel"/>
     <w:tmpl w:val="A0E61A8E"/>
@@ -4102,13 +4574,125 @@
       </w:pPr>
     </w:lvl>
   </w:abstractNum>
-  <w:abstractNum w:abstractNumId="7" w15:restartNumberingAfterBreak="0">
+  <w:abstractNum w:abstractNumId="8" w15:restartNumberingAfterBreak="0">
+    <w:nsid w:val="2FC7117E"/>
+    <w:multiLevelType w:val="hybridMultilevel"/>
+    <w:tmpl w:val="6AE40708"/>
+    <w:lvl w:ilvl="0" w:tplc="902EBFAE">
+      <w:numFmt w:val="bullet"/>
+      <w:lvlText w:val=""/>
+      <w:lvlJc w:val="left"/>
+      <w:pPr>
+        <w:ind w:left="720" w:hanging="360"/>
+      </w:pPr>
+      <w:rPr>
+        <w:rFonts w:ascii="Symbol" w:eastAsia="Arial Unicode MS" w:hAnsi="Symbol" w:cs="Calibri Light" w:hint="default"/>
+      </w:rPr>
+    </w:lvl>
+    <w:lvl w:ilvl="1" w:tplc="04150003" w:tentative="1">
+      <w:start w:val="1"/>
+      <w:numFmt w:val="bullet"/>
+      <w:lvlText w:val="o"/>
+      <w:lvlJc w:val="left"/>
+      <w:pPr>
+        <w:ind w:left="1440" w:hanging="360"/>
+      </w:pPr>
+      <w:rPr>
+        <w:rFonts w:ascii="Courier New" w:hAnsi="Courier New" w:cs="Courier New" w:hint="default"/>
+      </w:rPr>
+    </w:lvl>
+    <w:lvl w:ilvl="2" w:tplc="04150005" w:tentative="1">
+      <w:start w:val="1"/>
+      <w:numFmt w:val="bullet"/>
+      <w:lvlText w:val=""/>
+      <w:lvlJc w:val="left"/>
+      <w:pPr>
+        <w:ind w:left="2160" w:hanging="360"/>
+      </w:pPr>
+      <w:rPr>
+        <w:rFonts w:ascii="Wingdings" w:hAnsi="Wingdings" w:hint="default"/>
+      </w:rPr>
+    </w:lvl>
+    <w:lvl w:ilvl="3" w:tplc="04150001" w:tentative="1">
+      <w:start w:val="1"/>
+      <w:numFmt w:val="bullet"/>
+      <w:lvlText w:val=""/>
+      <w:lvlJc w:val="left"/>
+      <w:pPr>
+        <w:ind w:left="2880" w:hanging="360"/>
+      </w:pPr>
+      <w:rPr>
+        <w:rFonts w:ascii="Symbol" w:hAnsi="Symbol" w:hint="default"/>
+      </w:rPr>
+    </w:lvl>
+    <w:lvl w:ilvl="4" w:tplc="04150003" w:tentative="1">
+      <w:start w:val="1"/>
+      <w:numFmt w:val="bullet"/>
+      <w:lvlText w:val="o"/>
+      <w:lvlJc w:val="left"/>
+      <w:pPr>
+        <w:ind w:left="3600" w:hanging="360"/>
+      </w:pPr>
+      <w:rPr>
+        <w:rFonts w:ascii="Courier New" w:hAnsi="Courier New" w:cs="Courier New" w:hint="default"/>
+      </w:rPr>
+    </w:lvl>
+    <w:lvl w:ilvl="5" w:tplc="04150005" w:tentative="1">
+      <w:start w:val="1"/>
+      <w:numFmt w:val="bullet"/>
+      <w:lvlText w:val=""/>
+      <w:lvlJc w:val="left"/>
+      <w:pPr>
+        <w:ind w:left="4320" w:hanging="360"/>
+      </w:pPr>
+      <w:rPr>
+        <w:rFonts w:ascii="Wingdings" w:hAnsi="Wingdings" w:hint="default"/>
+      </w:rPr>
+    </w:lvl>
+    <w:lvl w:ilvl="6" w:tplc="04150001" w:tentative="1">
+      <w:start w:val="1"/>
+      <w:numFmt w:val="bullet"/>
+      <w:lvlText w:val=""/>
+      <w:lvlJc w:val="left"/>
+      <w:pPr>
+        <w:ind w:left="5040" w:hanging="360"/>
+      </w:pPr>
+      <w:rPr>
+        <w:rFonts w:ascii="Symbol" w:hAnsi="Symbol" w:hint="default"/>
+      </w:rPr>
+    </w:lvl>
+    <w:lvl w:ilvl="7" w:tplc="04150003" w:tentative="1">
+      <w:start w:val="1"/>
+      <w:numFmt w:val="bullet"/>
+      <w:lvlText w:val="o"/>
+      <w:lvlJc w:val="left"/>
+      <w:pPr>
+        <w:ind w:left="5760" w:hanging="360"/>
+      </w:pPr>
+      <w:rPr>
+        <w:rFonts w:ascii="Courier New" w:hAnsi="Courier New" w:cs="Courier New" w:hint="default"/>
+      </w:rPr>
+    </w:lvl>
+    <w:lvl w:ilvl="8" w:tplc="04150005" w:tentative="1">
+      <w:start w:val="1"/>
+      <w:numFmt w:val="bullet"/>
+      <w:lvlText w:val=""/>
+      <w:lvlJc w:val="left"/>
+      <w:pPr>
+        <w:ind w:left="6480" w:hanging="360"/>
+      </w:pPr>
+      <w:rPr>
+        <w:rFonts w:ascii="Wingdings" w:hAnsi="Wingdings" w:hint="default"/>
+      </w:rPr>
+    </w:lvl>
+  </w:abstractNum>
+  <w:abstractNum w:abstractNumId="9" w15:restartNumberingAfterBreak="0">
     <w:nsid w:val="31193D8B"/>
     <w:multiLevelType w:val="hybridMultilevel"/>
     <w:tmpl w:val="031A5C9A"/>
     <w:numStyleLink w:val="Bullet"/>
   </w:abstractNum>
-  <w:abstractNum w:abstractNumId="8" w15:restartNumberingAfterBreak="0">
+  <w:abstractNum w:abstractNumId="10" w15:restartNumberingAfterBreak="0">
     <w:nsid w:val="314D22D1"/>
     <w:multiLevelType w:val="hybridMultilevel"/>
     <w:tmpl w:val="A91C3468"/>
@@ -4211,7 +4795,7 @@
       </w:pPr>
     </w:lvl>
   </w:abstractNum>
-  <w:abstractNum w:abstractNumId="9" w15:restartNumberingAfterBreak="0">
+  <w:abstractNum w:abstractNumId="11" w15:restartNumberingAfterBreak="0">
     <w:nsid w:val="36297037"/>
     <w:multiLevelType w:val="hybridMultilevel"/>
     <w:tmpl w:val="5B6C9958"/>
@@ -4314,13 +4898,13 @@
       </w:pPr>
     </w:lvl>
   </w:abstractNum>
-  <w:abstractNum w:abstractNumId="10" w15:restartNumberingAfterBreak="0">
+  <w:abstractNum w:abstractNumId="12" w15:restartNumberingAfterBreak="0">
     <w:nsid w:val="55A84D4F"/>
     <w:multiLevelType w:val="hybridMultilevel"/>
     <w:tmpl w:val="629EB944"/>
     <w:numStyleLink w:val="Bullet0"/>
   </w:abstractNum>
-  <w:abstractNum w:abstractNumId="11" w15:restartNumberingAfterBreak="0">
+  <w:abstractNum w:abstractNumId="13" w15:restartNumberingAfterBreak="0">
     <w:nsid w:val="576E6E3D"/>
     <w:multiLevelType w:val="hybridMultilevel"/>
     <w:tmpl w:val="E4E23B9C"/>
@@ -4423,7 +5007,7 @@
       </w:pPr>
     </w:lvl>
   </w:abstractNum>
-  <w:abstractNum w:abstractNumId="12" w15:restartNumberingAfterBreak="0">
+  <w:abstractNum w:abstractNumId="14" w15:restartNumberingAfterBreak="0">
     <w:nsid w:val="5E040ED7"/>
     <w:multiLevelType w:val="hybridMultilevel"/>
     <w:tmpl w:val="75E8EA40"/>
@@ -4509,7 +5093,7 @@
       </w:pPr>
     </w:lvl>
   </w:abstractNum>
-  <w:abstractNum w:abstractNumId="13" w15:restartNumberingAfterBreak="0">
+  <w:abstractNum w:abstractNumId="15" w15:restartNumberingAfterBreak="0">
     <w:nsid w:val="6140239C"/>
     <w:multiLevelType w:val="hybridMultilevel"/>
     <w:tmpl w:val="32B00186"/>
@@ -4613,7 +5197,7 @@
       </w:pPr>
     </w:lvl>
   </w:abstractNum>
-  <w:abstractNum w:abstractNumId="14" w15:restartNumberingAfterBreak="0">
+  <w:abstractNum w:abstractNumId="16" w15:restartNumberingAfterBreak="0">
     <w:nsid w:val="630B637F"/>
     <w:multiLevelType w:val="hybridMultilevel"/>
     <w:tmpl w:val="8E6655BC"/>
@@ -4862,7 +5446,7 @@
       </w:rPr>
     </w:lvl>
   </w:abstractNum>
-  <w:abstractNum w:abstractNumId="15" w15:restartNumberingAfterBreak="0">
+  <w:abstractNum w:abstractNumId="17" w15:restartNumberingAfterBreak="0">
     <w:nsid w:val="715A63F6"/>
     <w:multiLevelType w:val="hybridMultilevel"/>
     <w:tmpl w:val="FB22E70A"/>
@@ -5110,7 +5694,7 @@
       </w:rPr>
     </w:lvl>
   </w:abstractNum>
-  <w:abstractNum w:abstractNumId="16" w15:restartNumberingAfterBreak="0">
+  <w:abstractNum w:abstractNumId="18" w15:restartNumberingAfterBreak="0">
     <w:nsid w:val="75FD2B22"/>
     <w:multiLevelType w:val="hybridMultilevel"/>
     <w:tmpl w:val="1D6AB7B6"/>
@@ -5216,7 +5800,7 @@
     </w:lvl>
   </w:abstractNum>
   <w:num w:numId="1" w16cid:durableId="2072921160">
-    <w:abstractNumId w:val="14"/>
+    <w:abstractNumId w:val="16"/>
   </w:num>
   <w:num w:numId="2" w16cid:durableId="959797421">
     <w:abstractNumId w:val="0"/>
@@ -5225,7 +5809,7 @@
     <w:abstractNumId w:val="0"/>
     <w:lvlOverride w:ilvl="0">
       <w:startOverride w:val="1"/>
-      <w:lvl w:ilvl="0" w:tplc="0CB4B69C">
+      <w:lvl w:ilvl="0" w:tplc="EF9E2CDA">
         <w:start w:val="1"/>
         <w:numFmt w:val="decimal"/>
         <w:lvlText w:val="%1."/>
@@ -5258,7 +5842,7 @@
     </w:lvlOverride>
     <w:lvlOverride w:ilvl="1">
       <w:startOverride w:val="1"/>
-      <w:lvl w:ilvl="1" w:tplc="A25633D4">
+      <w:lvl w:ilvl="1" w:tplc="F59CEB44">
         <w:start w:val="1"/>
         <w:numFmt w:val="decimal"/>
         <w:lvlText w:val="%2."/>
@@ -5291,7 +5875,7 @@
     </w:lvlOverride>
     <w:lvlOverride w:ilvl="2">
       <w:startOverride w:val="1"/>
-      <w:lvl w:ilvl="2" w:tplc="D1E26716">
+      <w:lvl w:ilvl="2" w:tplc="340E8374">
         <w:start w:val="1"/>
         <w:numFmt w:val="decimal"/>
         <w:lvlText w:val="%3."/>
@@ -5324,7 +5908,7 @@
     </w:lvlOverride>
     <w:lvlOverride w:ilvl="3">
       <w:startOverride w:val="1"/>
-      <w:lvl w:ilvl="3" w:tplc="32CE88F2">
+      <w:lvl w:ilvl="3" w:tplc="80AE0EBC">
         <w:start w:val="1"/>
         <w:numFmt w:val="decimal"/>
         <w:lvlText w:val="%4."/>
@@ -5357,7 +5941,7 @@
     </w:lvlOverride>
     <w:lvlOverride w:ilvl="4">
       <w:startOverride w:val="1"/>
-      <w:lvl w:ilvl="4" w:tplc="1340DCC0">
+      <w:lvl w:ilvl="4" w:tplc="BD82D620">
         <w:start w:val="1"/>
         <w:numFmt w:val="decimal"/>
         <w:lvlText w:val="%5."/>
@@ -5390,7 +5974,7 @@
     </w:lvlOverride>
     <w:lvlOverride w:ilvl="5">
       <w:startOverride w:val="1"/>
-      <w:lvl w:ilvl="5" w:tplc="3326B5A6">
+      <w:lvl w:ilvl="5" w:tplc="10281294">
         <w:start w:val="1"/>
         <w:numFmt w:val="decimal"/>
         <w:lvlText w:val="%6."/>
@@ -5423,7 +6007,7 @@
     </w:lvlOverride>
     <w:lvlOverride w:ilvl="6">
       <w:startOverride w:val="1"/>
-      <w:lvl w:ilvl="6" w:tplc="2E026144">
+      <w:lvl w:ilvl="6" w:tplc="051C47B8">
         <w:start w:val="1"/>
         <w:numFmt w:val="decimal"/>
         <w:lvlText w:val="%7."/>
@@ -5456,7 +6040,7 @@
     </w:lvlOverride>
     <w:lvlOverride w:ilvl="7">
       <w:startOverride w:val="1"/>
-      <w:lvl w:ilvl="7" w:tplc="C406CDCE">
+      <w:lvl w:ilvl="7" w:tplc="E68C165E">
         <w:start w:val="1"/>
         <w:numFmt w:val="decimal"/>
         <w:lvlText w:val="%8."/>
@@ -5489,7 +6073,7 @@
     </w:lvlOverride>
     <w:lvlOverride w:ilvl="8">
       <w:startOverride w:val="1"/>
-      <w:lvl w:ilvl="8" w:tplc="D3B20E3E">
+      <w:lvl w:ilvl="8" w:tplc="56C08838">
         <w:start w:val="1"/>
         <w:numFmt w:val="decimal"/>
         <w:lvlText w:val="%9."/>
@@ -5524,7 +6108,7 @@
   <w:num w:numId="4" w16cid:durableId="188685065">
     <w:abstractNumId w:val="0"/>
     <w:lvlOverride w:ilvl="0">
-      <w:lvl w:ilvl="0" w:tplc="0CB4B69C">
+      <w:lvl w:ilvl="0" w:tplc="EF9E2CDA">
         <w:start w:val="1"/>
         <w:numFmt w:val="decimal"/>
         <w:lvlText w:val="%1."/>
@@ -5556,7 +6140,7 @@
       </w:lvl>
     </w:lvlOverride>
     <w:lvlOverride w:ilvl="1">
-      <w:lvl w:ilvl="1" w:tplc="A25633D4" w:tentative="1">
+      <w:lvl w:ilvl="1" w:tplc="F59CEB44" w:tentative="1">
         <w:start w:val="1"/>
         <w:numFmt w:val="lowerLetter"/>
         <w:lvlText w:val="%2."/>
@@ -5567,7 +6151,7 @@
       </w:lvl>
     </w:lvlOverride>
     <w:lvlOverride w:ilvl="2">
-      <w:lvl w:ilvl="2" w:tplc="D1E26716" w:tentative="1">
+      <w:lvl w:ilvl="2" w:tplc="340E8374" w:tentative="1">
         <w:start w:val="1"/>
         <w:numFmt w:val="lowerRoman"/>
         <w:lvlText w:val="%3."/>
@@ -5578,7 +6162,7 @@
       </w:lvl>
     </w:lvlOverride>
     <w:lvlOverride w:ilvl="3">
-      <w:lvl w:ilvl="3" w:tplc="32CE88F2" w:tentative="1">
+      <w:lvl w:ilvl="3" w:tplc="80AE0EBC" w:tentative="1">
         <w:start w:val="1"/>
         <w:numFmt w:val="decimal"/>
         <w:lvlText w:val="%4."/>
@@ -5589,7 +6173,7 @@
       </w:lvl>
     </w:lvlOverride>
     <w:lvlOverride w:ilvl="4">
-      <w:lvl w:ilvl="4" w:tplc="1340DCC0" w:tentative="1">
+      <w:lvl w:ilvl="4" w:tplc="BD82D620" w:tentative="1">
         <w:start w:val="1"/>
         <w:numFmt w:val="lowerLetter"/>
         <w:lvlText w:val="%5."/>
@@ -5600,7 +6184,7 @@
       </w:lvl>
     </w:lvlOverride>
     <w:lvlOverride w:ilvl="5">
-      <w:lvl w:ilvl="5" w:tplc="3326B5A6" w:tentative="1">
+      <w:lvl w:ilvl="5" w:tplc="10281294" w:tentative="1">
         <w:start w:val="1"/>
         <w:numFmt w:val="lowerRoman"/>
         <w:lvlText w:val="%6."/>
@@ -5611,7 +6195,7 @@
       </w:lvl>
     </w:lvlOverride>
     <w:lvlOverride w:ilvl="6">
-      <w:lvl w:ilvl="6" w:tplc="2E026144" w:tentative="1">
+      <w:lvl w:ilvl="6" w:tplc="051C47B8" w:tentative="1">
         <w:start w:val="1"/>
         <w:numFmt w:val="decimal"/>
         <w:lvlText w:val="%7."/>
@@ -5622,7 +6206,7 @@
       </w:lvl>
     </w:lvlOverride>
     <w:lvlOverride w:ilvl="7">
-      <w:lvl w:ilvl="7" w:tplc="C406CDCE" w:tentative="1">
+      <w:lvl w:ilvl="7" w:tplc="E68C165E" w:tentative="1">
         <w:start w:val="1"/>
         <w:numFmt w:val="lowerLetter"/>
         <w:lvlText w:val="%8."/>
@@ -5633,7 +6217,7 @@
       </w:lvl>
     </w:lvlOverride>
     <w:lvlOverride w:ilvl="8">
-      <w:lvl w:ilvl="8" w:tplc="D3B20E3E" w:tentative="1">
+      <w:lvl w:ilvl="8" w:tplc="56C08838" w:tentative="1">
         <w:start w:val="1"/>
         <w:numFmt w:val="lowerRoman"/>
         <w:lvlText w:val="%9."/>
@@ -5645,31 +6229,31 @@
     </w:lvlOverride>
   </w:num>
   <w:num w:numId="5" w16cid:durableId="994727080">
-    <w:abstractNumId w:val="5"/>
+    <w:abstractNumId w:val="6"/>
   </w:num>
   <w:num w:numId="6" w16cid:durableId="1253858545">
-    <w:abstractNumId w:val="7"/>
+    <w:abstractNumId w:val="9"/>
   </w:num>
   <w:num w:numId="7" w16cid:durableId="355812511">
     <w:abstractNumId w:val="1"/>
   </w:num>
   <w:num w:numId="8" w16cid:durableId="187454361">
-    <w:abstractNumId w:val="10"/>
+    <w:abstractNumId w:val="12"/>
   </w:num>
   <w:num w:numId="9" w16cid:durableId="360129904">
-    <w:abstractNumId w:val="7"/>
+    <w:abstractNumId w:val="9"/>
     <w:lvlOverride w:ilvl="0">
       <w:startOverride w:val="3"/>
     </w:lvlOverride>
   </w:num>
   <w:num w:numId="10" w16cid:durableId="1388526797">
-    <w:abstractNumId w:val="7"/>
+    <w:abstractNumId w:val="9"/>
     <w:lvlOverride w:ilvl="0">
       <w:startOverride w:val="4"/>
     </w:lvlOverride>
   </w:num>
   <w:num w:numId="11" w16cid:durableId="1425805300">
-    <w:abstractNumId w:val="7"/>
+    <w:abstractNumId w:val="9"/>
     <w:lvlOverride w:ilvl="0">
       <w:startOverride w:val="5"/>
     </w:lvlOverride>
@@ -5678,7 +6262,7 @@
     <w:abstractNumId w:val="0"/>
     <w:lvlOverride w:ilvl="0">
       <w:startOverride w:val="1"/>
-      <w:lvl w:ilvl="0" w:tplc="0CB4B69C">
+      <w:lvl w:ilvl="0" w:tplc="EF9E2CDA">
         <w:start w:val="1"/>
         <w:numFmt w:val="decimal"/>
         <w:lvlText w:val="%1."/>
@@ -5707,7 +6291,7 @@
     </w:lvlOverride>
     <w:lvlOverride w:ilvl="1">
       <w:startOverride w:val="1"/>
-      <w:lvl w:ilvl="1" w:tplc="A25633D4">
+      <w:lvl w:ilvl="1" w:tplc="F59CEB44">
         <w:start w:val="1"/>
         <w:numFmt w:val="decimal"/>
         <w:lvlText w:val="%2."/>
@@ -5735,7 +6319,7 @@
     </w:lvlOverride>
     <w:lvlOverride w:ilvl="2">
       <w:startOverride w:val="1"/>
-      <w:lvl w:ilvl="2" w:tplc="D1E26716">
+      <w:lvl w:ilvl="2" w:tplc="340E8374">
         <w:start w:val="1"/>
         <w:numFmt w:val="decimal"/>
         <w:lvlText w:val="%3."/>
@@ -5763,7 +6347,7 @@
     </w:lvlOverride>
     <w:lvlOverride w:ilvl="3">
       <w:startOverride w:val="1"/>
-      <w:lvl w:ilvl="3" w:tplc="32CE88F2">
+      <w:lvl w:ilvl="3" w:tplc="80AE0EBC">
         <w:start w:val="1"/>
         <w:numFmt w:val="decimal"/>
         <w:lvlText w:val="%4."/>
@@ -5791,7 +6375,7 @@
     </w:lvlOverride>
     <w:lvlOverride w:ilvl="4">
       <w:startOverride w:val="1"/>
-      <w:lvl w:ilvl="4" w:tplc="1340DCC0">
+      <w:lvl w:ilvl="4" w:tplc="BD82D620">
         <w:start w:val="1"/>
         <w:numFmt w:val="decimal"/>
         <w:lvlText w:val="%5."/>
@@ -5819,7 +6403,7 @@
     </w:lvlOverride>
     <w:lvlOverride w:ilvl="5">
       <w:startOverride w:val="1"/>
-      <w:lvl w:ilvl="5" w:tplc="3326B5A6">
+      <w:lvl w:ilvl="5" w:tplc="10281294">
         <w:start w:val="1"/>
         <w:numFmt w:val="decimal"/>
         <w:lvlText w:val="%6."/>
@@ -5847,7 +6431,7 @@
     </w:lvlOverride>
     <w:lvlOverride w:ilvl="6">
       <w:startOverride w:val="1"/>
-      <w:lvl w:ilvl="6" w:tplc="2E026144">
+      <w:lvl w:ilvl="6" w:tplc="051C47B8">
         <w:start w:val="1"/>
         <w:numFmt w:val="decimal"/>
         <w:lvlText w:val="%7."/>
@@ -5875,7 +6459,7 @@
     </w:lvlOverride>
     <w:lvlOverride w:ilvl="7">
       <w:startOverride w:val="1"/>
-      <w:lvl w:ilvl="7" w:tplc="C406CDCE">
+      <w:lvl w:ilvl="7" w:tplc="E68C165E">
         <w:start w:val="1"/>
         <w:numFmt w:val="decimal"/>
         <w:lvlText w:val="%8."/>
@@ -5903,7 +6487,7 @@
     </w:lvlOverride>
     <w:lvlOverride w:ilvl="8">
       <w:startOverride w:val="1"/>
-      <w:lvl w:ilvl="8" w:tplc="D3B20E3E">
+      <w:lvl w:ilvl="8" w:tplc="56C08838">
         <w:start w:val="1"/>
         <w:numFmt w:val="decimal"/>
         <w:lvlText w:val="%9."/>
@@ -5934,7 +6518,7 @@
     <w:abstractNumId w:val="0"/>
     <w:lvlOverride w:ilvl="0">
       <w:startOverride w:val="1"/>
-      <w:lvl w:ilvl="0" w:tplc="0CB4B69C">
+      <w:lvl w:ilvl="0" w:tplc="EF9E2CDA">
         <w:start w:val="1"/>
         <w:numFmt w:val="decimal"/>
         <w:lvlText w:val="%1."/>
@@ -5962,7 +6546,7 @@
     </w:lvlOverride>
     <w:lvlOverride w:ilvl="1">
       <w:startOverride w:val="1"/>
-      <w:lvl w:ilvl="1" w:tplc="A25633D4">
+      <w:lvl w:ilvl="1" w:tplc="F59CEB44">
         <w:start w:val="1"/>
         <w:numFmt w:val="decimal"/>
         <w:lvlText w:val="%2."/>
@@ -5990,7 +6574,7 @@
     </w:lvlOverride>
     <w:lvlOverride w:ilvl="2">
       <w:startOverride w:val="1"/>
-      <w:lvl w:ilvl="2" w:tplc="D1E26716">
+      <w:lvl w:ilvl="2" w:tplc="340E8374">
         <w:start w:val="1"/>
         <w:numFmt w:val="decimal"/>
         <w:lvlText w:val="%3."/>
@@ -6018,7 +6602,7 @@
     </w:lvlOverride>
     <w:lvlOverride w:ilvl="3">
       <w:startOverride w:val="1"/>
-      <w:lvl w:ilvl="3" w:tplc="32CE88F2">
+      <w:lvl w:ilvl="3" w:tplc="80AE0EBC">
         <w:start w:val="1"/>
         <w:numFmt w:val="decimal"/>
         <w:lvlText w:val="%4."/>
@@ -6046,7 +6630,7 @@
     </w:lvlOverride>
     <w:lvlOverride w:ilvl="4">
       <w:startOverride w:val="1"/>
-      <w:lvl w:ilvl="4" w:tplc="1340DCC0">
+      <w:lvl w:ilvl="4" w:tplc="BD82D620">
         <w:start w:val="1"/>
         <w:numFmt w:val="decimal"/>
         <w:lvlText w:val="%5."/>
@@ -6074,7 +6658,7 @@
     </w:lvlOverride>
     <w:lvlOverride w:ilvl="5">
       <w:startOverride w:val="1"/>
-      <w:lvl w:ilvl="5" w:tplc="3326B5A6">
+      <w:lvl w:ilvl="5" w:tplc="10281294">
         <w:start w:val="1"/>
         <w:numFmt w:val="decimal"/>
         <w:lvlText w:val="%6."/>
@@ -6102,7 +6686,7 @@
     </w:lvlOverride>
     <w:lvlOverride w:ilvl="6">
       <w:startOverride w:val="1"/>
-      <w:lvl w:ilvl="6" w:tplc="2E026144">
+      <w:lvl w:ilvl="6" w:tplc="051C47B8">
         <w:start w:val="1"/>
         <w:numFmt w:val="decimal"/>
         <w:lvlText w:val="%7."/>
@@ -6130,7 +6714,7 @@
     </w:lvlOverride>
     <w:lvlOverride w:ilvl="7">
       <w:startOverride w:val="1"/>
-      <w:lvl w:ilvl="7" w:tplc="C406CDCE">
+      <w:lvl w:ilvl="7" w:tplc="E68C165E">
         <w:start w:val="1"/>
         <w:numFmt w:val="decimal"/>
         <w:lvlText w:val="%8."/>
@@ -6158,7 +6742,7 @@
     </w:lvlOverride>
     <w:lvlOverride w:ilvl="8">
       <w:startOverride w:val="1"/>
-      <w:lvl w:ilvl="8" w:tplc="D3B20E3E">
+      <w:lvl w:ilvl="8" w:tplc="56C08838">
         <w:start w:val="1"/>
         <w:numFmt w:val="decimal"/>
         <w:lvlText w:val="%9."/>
@@ -6189,34 +6773,40 @@
     <w:abstractNumId w:val="3"/>
   </w:num>
   <w:num w:numId="15" w16cid:durableId="1534927504">
-    <w:abstractNumId w:val="6"/>
+    <w:abstractNumId w:val="7"/>
   </w:num>
   <w:num w:numId="16" w16cid:durableId="654185124">
     <w:abstractNumId w:val="2"/>
   </w:num>
   <w:num w:numId="17" w16cid:durableId="2144153210">
-    <w:abstractNumId w:val="12"/>
+    <w:abstractNumId w:val="14"/>
   </w:num>
   <w:num w:numId="18" w16cid:durableId="1628274319">
+    <w:abstractNumId w:val="15"/>
+  </w:num>
+  <w:num w:numId="19" w16cid:durableId="887302245">
     <w:abstractNumId w:val="13"/>
   </w:num>
-  <w:num w:numId="19" w16cid:durableId="887302245">
+  <w:num w:numId="20" w16cid:durableId="385300159">
+    <w:abstractNumId w:val="17"/>
+  </w:num>
+  <w:num w:numId="21" w16cid:durableId="222177450">
     <w:abstractNumId w:val="11"/>
   </w:num>
-  <w:num w:numId="20" w16cid:durableId="385300159">
-    <w:abstractNumId w:val="15"/>
-  </w:num>
-  <w:num w:numId="21" w16cid:durableId="222177450">
-    <w:abstractNumId w:val="9"/>
-  </w:num>
   <w:num w:numId="22" w16cid:durableId="1556157885">
-    <w:abstractNumId w:val="8"/>
+    <w:abstractNumId w:val="10"/>
   </w:num>
   <w:num w:numId="23" w16cid:durableId="2107648065">
-    <w:abstractNumId w:val="16"/>
+    <w:abstractNumId w:val="18"/>
   </w:num>
   <w:num w:numId="24" w16cid:durableId="1982273077">
     <w:abstractNumId w:val="4"/>
+  </w:num>
+  <w:num w:numId="25" w16cid:durableId="514923509">
+    <w:abstractNumId w:val="5"/>
+  </w:num>
+  <w:num w:numId="26" w16cid:durableId="635525336">
+    <w:abstractNumId w:val="8"/>
   </w:num>
 </w:numbering>
 </file>
@@ -6634,7 +7224,6 @@
   <w:style w:type="character" w:default="1" w:styleId="Domylnaczcionkaakapitu">
     <w:name w:val="Default Paragraph Font"/>
     <w:uiPriority w:val="1"/>
-    <w:semiHidden/>
     <w:unhideWhenUsed/>
   </w:style>
   <w:style w:type="table" w:default="1" w:styleId="Standardowy">

</xml_diff>